<commit_message>
Final Chek in for Project completion
</commit_message>
<xml_diff>
--- a/Documentation/Specification Document.docx
+++ b/Documentation/Specification Document.docx
@@ -6,10 +6,7 @@
     <w:p/>
     <w:p/>
     <w:p/>
-    <w:p>
-      <w:bookmarkStart w:id="0" w:name="_GoBack"/>
-      <w:bookmarkEnd w:id="0"/>
-    </w:p>
+    <w:p/>
     <w:p/>
     <w:p/>
     <w:p>
@@ -355,6 +352,8 @@
       <w:r>
         <w:br w:type="page"/>
       </w:r>
+      <w:bookmarkStart w:id="0" w:name="_GoBack"/>
+      <w:bookmarkEnd w:id="0"/>
     </w:p>
     <w:sdt>
       <w:sdtPr>
@@ -14578,7 +14577,7 @@
 </file>
 
 <file path=customXml/itemProps1.xml><?xml version="1.0" encoding="utf-8"?>
-<ds:datastoreItem xmlns:ds="http://schemas.openxmlformats.org/officeDocument/2006/customXml" ds:itemID="{3EFF970A-4F54-44A7-9844-53F54EB0D96C}">
+<ds:datastoreItem xmlns:ds="http://schemas.openxmlformats.org/officeDocument/2006/customXml" ds:itemID="{F41898AC-157B-41E3-8A00-0D7395B5DC98}">
   <ds:schemaRefs>
     <ds:schemaRef ds:uri="http://schemas.openxmlformats.org/officeDocument/2006/bibliography"/>
   </ds:schemaRefs>

</xml_diff>